<commit_message>
New product, UP/DOWN timer added
</commit_message>
<xml_diff>
--- a/ProductionDisplay/Electronics.docx
+++ b/ProductionDisplay/Electronics.docx
@@ -108,22 +108,16 @@
     </w:p>
     <w:p>
       <w:pPr>
-        <w:pStyle w:val="normal0"/>
-      </w:pPr>
-    </w:p>
-    <w:p>
-      <w:pPr>
-        <w:pStyle w:val="normal0"/>
-      </w:pPr>
-    </w:p>
-    <w:p>
-      <w:pPr>
-        <w:pStyle w:val="normal0"/>
-      </w:pPr>
-    </w:p>
-    <w:p>
-      <w:pPr>
-        <w:pStyle w:val="normal0"/>
+        <w:rPr>
+          <w:rFonts w:ascii="Verdana" w:hAnsi="Verdana" w:cs="Verdana"/>
+        </w:rPr>
+      </w:pPr>
+    </w:p>
+    <w:p>
+      <w:pPr>
+        <w:rPr>
+          <w:rFonts w:ascii="Verdana" w:hAnsi="Verdana" w:cs="Verdana"/>
+        </w:rPr>
       </w:pPr>
     </w:p>
     <w:p>
@@ -136,95 +130,6 @@
           <w:rFonts w:ascii="Verdana" w:hAnsi="Verdana" w:cs="Verdana"/>
         </w:rPr>
       </w:pPr>
-      <w:bookmarkStart w:id="1" w:name="_top"/>
-      <w:bookmarkEnd w:id="1"/>
-      <w:r>
-        <w:rPr>
-          <w:rFonts w:ascii="Verdana" w:hAnsi="Verdana" w:cs="Verdana"/>
-          <w:noProof/>
-        </w:rPr>
-        <w:pict>
-          <v:shapetype id="_x0000_t23" coordsize="21600,21600" o:spt="23" adj="5400" path="m,10800qy10800,,21600,10800,10800,21600,,10800xm@0,10800qy10800@2@1,10800,10800@0@0,10800xe">
-            <v:formulas>
-              <v:f eqn="val #0"/>
-              <v:f eqn="sum width 0 #0"/>
-              <v:f eqn="sum height 0 #0"/>
-              <v:f eqn="prod @0 2929 10000"/>
-              <v:f eqn="sum width 0 @3"/>
-              <v:f eqn="sum height 0 @3"/>
-            </v:formulas>
-            <v:path o:connecttype="custom" o:connectlocs="10800,0;3163,3163;0,10800;3163,18437;10800,21600;18437,18437;21600,10800;18437,3163" textboxrect="3163,3163,18437,18437"/>
-            <v:handles>
-              <v:h position="#0,center" xrange="0,10800"/>
-            </v:handles>
-          </v:shapetype>
-          <v:shape id="_x0000_s1153" type="#_x0000_t23" style="position:absolute;left:0;text-align:left;margin-left:341.25pt;margin-top:.75pt;width:6.25pt;height:24.75pt;z-index:251779072" fillcolor="black" strokecolor="white" strokeweight=".25pt">
-            <v:shadow on="t" type="perspective" color="#7f7f7f" opacity=".5" offset="1pt" offset2="-1pt"/>
-          </v:shape>
-        </w:pict>
-      </w:r>
-      <w:r>
-        <w:rPr>
-          <w:rFonts w:ascii="Verdana" w:hAnsi="Verdana" w:cs="Verdana"/>
-          <w:noProof/>
-        </w:rPr>
-        <w:pict>
-          <v:shape id="_x0000_s1152" type="#_x0000_t23" style="position:absolute;left:0;text-align:left;margin-left:138pt;margin-top:.75pt;width:6.25pt;height:24.75pt;z-index:251778048" fillcolor="black" strokecolor="white" strokeweight=".25pt">
-            <v:shadow on="t" type="perspective" color="#7f7f7f" opacity=".5" offset="1pt" offset2="-1pt"/>
-          </v:shape>
-        </w:pict>
-      </w:r>
-    </w:p>
-    <w:p>
-      <w:pPr>
-        <w:tabs>
-          <w:tab w:val="left" w:pos="1590"/>
-        </w:tabs>
-        <w:ind w:left="1440"/>
-        <w:rPr>
-          <w:rFonts w:ascii="Verdana" w:hAnsi="Verdana" w:cs="Verdana"/>
-        </w:rPr>
-      </w:pPr>
-      <w:r>
-        <w:rPr>
-          <w:rFonts w:ascii="Verdana" w:hAnsi="Verdana" w:cs="Verdana"/>
-          <w:noProof/>
-        </w:rPr>
-        <w:pict>
-          <v:shapetype id="_x0000_t7" coordsize="21600,21600" o:spt="7" adj="5400" path="m@0,l,21600@1,21600,21600,xe">
-            <v:stroke joinstyle="miter"/>
-            <v:formulas>
-              <v:f eqn="val #0"/>
-              <v:f eqn="sum width 0 #0"/>
-              <v:f eqn="prod #0 1 2"/>
-              <v:f eqn="sum width 0 @2"/>
-              <v:f eqn="mid #0 width"/>
-              <v:f eqn="mid @1 0"/>
-              <v:f eqn="prod height width #0"/>
-              <v:f eqn="prod @6 1 2"/>
-              <v:f eqn="sum height 0 @7"/>
-              <v:f eqn="prod width 1 2"/>
-              <v:f eqn="sum #0 0 @9"/>
-              <v:f eqn="if @10 @8 0"/>
-              <v:f eqn="if @10 @7 height"/>
-            </v:formulas>
-            <v:path gradientshapeok="t" o:connecttype="custom" o:connectlocs="@4,0;10800,@11;@3,10800;@5,21600;10800,@12;@2,10800" textboxrect="1800,1800,19800,19800;8100,8100,13500,13500;10800,10800,10800,10800"/>
-            <v:handles>
-              <v:h position="#0,topLeft" xrange="0,21600"/>
-            </v:handles>
-          </v:shapetype>
-          <v:shape id="_x0000_s1150" type="#_x0000_t7" style="position:absolute;left:0;text-align:left;margin-left:285.5pt;margin-top:111.9pt;width:228.55pt;height:19.6pt;rotation:-90;flip:y;z-index:251776000" adj="1700" fillcolor="black"/>
-        </w:pict>
-      </w:r>
-      <w:r>
-        <w:rPr>
-          <w:rFonts w:ascii="Verdana" w:hAnsi="Verdana" w:cs="Verdana"/>
-          <w:noProof/>
-        </w:rPr>
-        <w:pict>
-          <v:shape id="_x0000_s1149" type="#_x0000_t7" style="position:absolute;left:0;text-align:left;margin-left:83.25pt;margin-top:3.65pt;width:327pt;height:18.5pt;z-index:251774976" adj="1500" fillcolor="black"/>
-        </w:pict>
-      </w:r>
     </w:p>
     <w:p>
       <w:pPr>
@@ -244,58 +149,567 @@
           <w:noProof/>
         </w:rPr>
         <w:pict>
-          <v:rect id="_x0000_s1129" style="position:absolute;left:0;text-align:left;margin-left:83.25pt;margin-top:10.95pt;width:304.8pt;height:209.6pt;z-index:251754496" fillcolor="black" strokecolor="white" strokeweight="1.5pt">
-            <v:fill color2="black"/>
-            <v:shadow on="t" type="perspective" color="#7f7f7f" offset="1pt" offset2="-3pt"/>
-          </v:rect>
-        </w:pict>
-      </w:r>
-    </w:p>
-    <w:p>
-      <w:pPr>
-        <w:tabs>
-          <w:tab w:val="left" w:pos="1890"/>
-        </w:tabs>
+          <v:group id="_x0000_s1228" style="position:absolute;left:0;text-align:left;margin-left:15.6pt;margin-top:3.4pt;width:463.6pt;height:505.2pt;z-index:251827200" coordorigin="1752,5090" coordsize="9272,10104">
+            <v:group id="_x0000_s1203" style="position:absolute;left:1752;top:5090;width:9272;height:10104" coordorigin="1752,3156" coordsize="9272,10104">
+              <v:group id="_x0000_s1204" style="position:absolute;left:1752;top:3156;width:9272;height:10104" coordorigin="1752,3156" coordsize="9272,10104">
+                <v:group id="_x0000_s1205" style="position:absolute;left:1752;top:3156;width:4532;height:3689" coordorigin="1752,4171" coordsize="4532,3689">
+                  <v:group id="_x0000_s1206" style="position:absolute;left:1752;top:4495;width:4532;height:3365" coordorigin="1752,4495" coordsize="4532,3365">
+                    <v:shapetype id="_x0000_t7" coordsize="21600,21600" o:spt="7" adj="5400" path="m@0,l,21600@1,21600,21600,xe">
+                      <v:stroke joinstyle="miter"/>
+                      <v:formulas>
+                        <v:f eqn="val #0"/>
+                        <v:f eqn="sum width 0 #0"/>
+                        <v:f eqn="prod #0 1 2"/>
+                        <v:f eqn="sum width 0 @2"/>
+                        <v:f eqn="mid #0 width"/>
+                        <v:f eqn="mid @1 0"/>
+                        <v:f eqn="prod height width #0"/>
+                        <v:f eqn="prod @6 1 2"/>
+                        <v:f eqn="sum height 0 @7"/>
+                        <v:f eqn="prod width 1 2"/>
+                        <v:f eqn="sum #0 0 @9"/>
+                        <v:f eqn="if @10 @8 0"/>
+                        <v:f eqn="if @10 @7 height"/>
+                      </v:formulas>
+                      <v:path gradientshapeok="t" o:connecttype="custom" o:connectlocs="@4,0;10800,@11;@3,10800;@5,21600;10800,@12;@2,10800" textboxrect="1800,1800,19800,19800;8100,8100,13500,13500;10800,10800,10800,10800"/>
+                      <v:handles>
+                        <v:h position="#0,topLeft" xrange="0,21600"/>
+                      </v:handles>
+                    </v:shapetype>
+                    <v:shape id="_x0000_s1207" type="#_x0000_t7" style="position:absolute;left:1752;top:4495;width:4503;height:370" adj="1500" fillcolor="black"/>
+                    <v:shape id="_x0000_s1208" type="#_x0000_t7" style="position:absolute;left:4405;top:5982;width:3365;height:392;rotation:-90;flip:y" adj="1700" fillcolor="black"/>
+                    <v:group id="_x0000_s1209" style="position:absolute;left:1752;top:4895;width:4140;height:2890" coordorigin="3105,3350" coordsize="6096,4192">
+                      <v:rect id="_x0000_s1210" style="position:absolute;left:3105;top:3350;width:6096;height:4192" fillcolor="black" strokecolor="white" strokeweight="1.5pt">
+                        <v:fill color2="black"/>
+                        <v:shadow on="t" type="perspective" color="#7f7f7f" offset="1pt" offset2="-3pt"/>
+                      </v:rect>
+                      <v:shapetype id="_x0000_t202" coordsize="21600,21600" o:spt="202" path="m,l,21600r21600,l21600,xe">
+                        <v:stroke joinstyle="miter"/>
+                        <v:path gradientshapeok="t" o:connecttype="rect"/>
+                      </v:shapetype>
+                      <v:shape id="_x0000_s1211" type="#_x0000_t202" style="position:absolute;left:6605;top:5031;width:2110;height:913;mso-width-relative:margin;mso-height-relative:margin" fillcolor="red">
+                        <v:textbox style="mso-next-textbox:#_x0000_s1211">
+                          <w:txbxContent>
+                            <w:p>
+                              <w:pPr>
+                                <w:rPr>
+                                  <w:sz w:val="40"/>
+                                  <w:szCs w:val="40"/>
+                                </w:rPr>
+                              </w:pPr>
+                              <w:r>
+                                <w:rPr>
+                                  <w:sz w:val="40"/>
+                                  <w:szCs w:val="40"/>
+                                </w:rPr>
+                                <w:t xml:space="preserve"> </w:t>
+                              </w:r>
+                              <w:r>
+                                <w:rPr>
+                                  <w:sz w:val="40"/>
+                                  <w:szCs w:val="40"/>
+                                </w:rPr>
+                                <w:t>1234</w:t>
+                              </w:r>
+                            </w:p>
+                          </w:txbxContent>
+                        </v:textbox>
+                      </v:shape>
+                      <v:shape id="_x0000_s1212" type="#_x0000_t202" style="position:absolute;left:6680;top:6318;width:2035;height:987;mso-width-relative:margin;mso-height-relative:margin" fillcolor="red">
+                        <v:textbox style="mso-next-textbox:#_x0000_s1212">
+                          <w:txbxContent>
+                            <w:p>
+                              <w:pPr>
+                                <w:rPr>
+                                  <w:sz w:val="40"/>
+                                  <w:szCs w:val="40"/>
+                                </w:rPr>
+                              </w:pPr>
+                              <w:r>
+                                <w:rPr>
+                                  <w:sz w:val="40"/>
+                                  <w:szCs w:val="40"/>
+                                </w:rPr>
+                                <w:t xml:space="preserve">  </w:t>
+                              </w:r>
+                              <w:r>
+                                <w:rPr>
+                                  <w:sz w:val="40"/>
+                                  <w:szCs w:val="40"/>
+                                </w:rPr>
+                                <w:t>1234</w:t>
+                              </w:r>
+                              <w:r>
+                                <w:rPr>
+                                  <w:sz w:val="40"/>
+                                  <w:szCs w:val="40"/>
+                                </w:rPr>
+                                <w:t>1234</w:t>
+                              </w:r>
+                            </w:p>
+                          </w:txbxContent>
+                        </v:textbox>
+                      </v:shape>
+                      <v:shape id="_x0000_s1213" type="#_x0000_t202" style="position:absolute;left:4325;top:3801;width:3820;height:955;mso-width-relative:margin;mso-height-relative:margin" fillcolor="red">
+                        <v:textbox style="mso-next-textbox:#_x0000_s1213">
+                          <w:txbxContent>
+                            <w:p>
+                              <w:pPr>
+                                <w:rPr>
+                                  <w:sz w:val="48"/>
+                                  <w:szCs w:val="48"/>
+                                </w:rPr>
+                              </w:pPr>
+                              <w:r>
+                                <w:rPr>
+                                  <w:sz w:val="48"/>
+                                  <w:szCs w:val="48"/>
+                                </w:rPr>
+                                <w:t xml:space="preserve"> ABCDEFGH</w:t>
+                              </w:r>
+                            </w:p>
+                          </w:txbxContent>
+                        </v:textbox>
+                      </v:shape>
+                      <v:shape id="_x0000_s1214" type="#_x0000_t202" style="position:absolute;left:3621;top:5163;width:2319;height:782;mso-width-relative:margin;mso-height-relative:margin" fillcolor="black [3213]">
+                        <v:textbox style="mso-next-textbox:#_x0000_s1214">
+                          <w:txbxContent>
+                            <w:p>
+                              <w:pPr>
+                                <w:rPr>
+                                  <w:color w:val="FFFFFF" w:themeColor="background1"/>
+                                  <w:sz w:val="40"/>
+                                  <w:szCs w:val="40"/>
+                                </w:rPr>
+                              </w:pPr>
+                              <w:r>
+                                <w:rPr>
+                                  <w:color w:val="FFFFFF" w:themeColor="background1"/>
+                                  <w:sz w:val="40"/>
+                                  <w:szCs w:val="40"/>
+                                </w:rPr>
+                                <w:t>PLAN</w:t>
+                              </w:r>
+                            </w:p>
+                          </w:txbxContent>
+                        </v:textbox>
+                      </v:shape>
+                      <v:shape id="_x0000_s1215" type="#_x0000_t202" style="position:absolute;left:3621;top:6412;width:2319;height:782;mso-width-relative:margin;mso-height-relative:margin" fillcolor="black [3213]">
+                        <v:textbox style="mso-next-textbox:#_x0000_s1215">
+                          <w:txbxContent>
+                            <w:p>
+                              <w:pPr>
+                                <w:rPr>
+                                  <w:color w:val="FFFFFF" w:themeColor="background1"/>
+                                  <w:sz w:val="36"/>
+                                  <w:szCs w:val="36"/>
+                                </w:rPr>
+                              </w:pPr>
+                              <w:r>
+                                <w:rPr>
+                                  <w:color w:val="FFFFFF" w:themeColor="background1"/>
+                                  <w:sz w:val="36"/>
+                                  <w:szCs w:val="36"/>
+                                </w:rPr>
+                                <w:t>ACTUAL</w:t>
+                              </w:r>
+                            </w:p>
+                          </w:txbxContent>
+                        </v:textbox>
+                      </v:shape>
+                    </v:group>
+                  </v:group>
+                  <v:shapetype id="_x0000_t23" coordsize="21600,21600" o:spt="23" adj="5400" path="m,10800qy10800,,21600,10800,10800,21600,,10800xm@0,10800qy10800@2@1,10800,10800@0@0,10800xe">
+                    <v:formulas>
+                      <v:f eqn="val #0"/>
+                      <v:f eqn="sum width 0 #0"/>
+                      <v:f eqn="sum height 0 #0"/>
+                      <v:f eqn="prod @0 2929 10000"/>
+                      <v:f eqn="sum width 0 @3"/>
+                      <v:f eqn="sum height 0 @3"/>
+                    </v:formulas>
+                    <v:path o:connecttype="custom" o:connectlocs="10800,0;3163,3163;0,10800;3163,18437;10800,21600;18437,18437;21600,10800;18437,3163" textboxrect="3163,3163,18437,18437"/>
+                    <v:handles>
+                      <v:h position="#0,center" xrange="0,10800"/>
+                    </v:handles>
+                  </v:shapetype>
+                  <v:shape id="_x0000_s1216" type="#_x0000_t23" style="position:absolute;left:2700;top:4171;width:125;height:495" fillcolor="black" strokecolor="white" strokeweight=".25pt">
+                    <v:shadow on="t" type="perspective" color="#7f7f7f" opacity=".5" offset="1pt" offset2="-1pt"/>
+                  </v:shape>
+                  <v:shape id="_x0000_s1217" type="#_x0000_t23" style="position:absolute;left:5050;top:4171;width:125;height:495" fillcolor="black" strokecolor="white" strokeweight=".25pt">
+                    <v:shadow on="t" type="perspective" color="#7f7f7f" opacity=".5" offset="1pt" offset2="-1pt"/>
+                  </v:shape>
+                </v:group>
+                <v:group id="_x0000_s1218" style="position:absolute;left:5175;top:9090;width:5849;height:4170" coordorigin="5175,9090" coordsize="5849,4170">
+                  <v:shape id="_x0000_s1219" type="#_x0000_t202" style="position:absolute;left:5175;top:9090;width:5849;height:4170;mso-width-relative:margin;mso-height-relative:margin" strokecolor="white [3212]">
+                    <v:textbox style="mso-next-textbox:#_x0000_s1219">
+                      <w:txbxContent>
+                        <w:p>
+                          <w:r>
+                            <w:rPr>
+                              <w:noProof/>
+                            </w:rPr>
+                            <w:drawing>
+                              <wp:inline distT="0" distB="0" distL="0" distR="0">
+                                <wp:extent cx="3543300" cy="2932081"/>
+                                <wp:effectExtent l="19050" t="0" r="0" b="0"/>
+                                <wp:docPr id="15" name="Picture 13" descr="hp-mini-note_2133.jpg"/>
+                                <wp:cNvGraphicFramePr>
+                                  <a:graphicFrameLocks xmlns:a="http://schemas.openxmlformats.org/drawingml/2006/main" noChangeAspect="1"/>
+                                </wp:cNvGraphicFramePr>
+                                <a:graphic xmlns:a="http://schemas.openxmlformats.org/drawingml/2006/main">
+                                  <a:graphicData uri="http://schemas.openxmlformats.org/drawingml/2006/picture">
+                                    <pic:pic xmlns:pic="http://schemas.openxmlformats.org/drawingml/2006/picture">
+                                      <pic:nvPicPr>
+                                        <pic:cNvPr id="0" name="hp-mini-note_2133.jpg"/>
+                                        <pic:cNvPicPr/>
+                                      </pic:nvPicPr>
+                                      <pic:blipFill>
+                                        <a:blip r:embed="rId6"/>
+                                        <a:stretch>
+                                          <a:fillRect/>
+                                        </a:stretch>
+                                      </pic:blipFill>
+                                      <pic:spPr>
+                                        <a:xfrm>
+                                          <a:off x="0" y="0"/>
+                                          <a:ext cx="3557483" cy="2943817"/>
+                                        </a:xfrm>
+                                        <a:prstGeom prst="rect">
+                                          <a:avLst/>
+                                        </a:prstGeom>
+                                      </pic:spPr>
+                                    </pic:pic>
+                                  </a:graphicData>
+                                </a:graphic>
+                              </wp:inline>
+                            </w:drawing>
+                          </w:r>
+                        </w:p>
+                      </w:txbxContent>
+                    </v:textbox>
+                  </v:shape>
+                  <v:shape id="_x0000_s1220" type="#_x0000_t202" style="position:absolute;left:6548;top:9705;width:3182;height:1755;mso-width-relative:margin;mso-height-relative:margin" fillcolor="green" strokecolor="#eeece1 [3214]">
+                    <v:textbox style="mso-next-textbox:#_x0000_s1220">
+                      <w:txbxContent>
+                        <w:p>
+                          <w:r>
+                            <w:rPr>
+                              <w:noProof/>
+                            </w:rPr>
+                            <w:drawing>
+                              <wp:inline distT="0" distB="0" distL="0" distR="0">
+                                <wp:extent cx="1828800" cy="970671"/>
+                                <wp:effectExtent l="19050" t="0" r="0" b="0"/>
+                                <wp:docPr id="13" name="Picture 1"/>
+                                <wp:cNvGraphicFramePr>
+                                  <a:graphicFrameLocks xmlns:a="http://schemas.openxmlformats.org/drawingml/2006/main" noChangeAspect="1"/>
+                                </wp:cNvGraphicFramePr>
+                                <a:graphic xmlns:a="http://schemas.openxmlformats.org/drawingml/2006/main">
+                                  <a:graphicData uri="http://schemas.openxmlformats.org/drawingml/2006/picture">
+                                    <pic:pic xmlns:pic="http://schemas.openxmlformats.org/drawingml/2006/picture">
+                                      <pic:nvPicPr>
+                                        <pic:cNvPr id="0" name="Picture 1"/>
+                                        <pic:cNvPicPr>
+                                          <a:picLocks noChangeAspect="1" noChangeArrowheads="1"/>
+                                        </pic:cNvPicPr>
+                                      </pic:nvPicPr>
+                                      <pic:blipFill>
+                                        <a:blip r:embed="rId7"/>
+                                        <a:srcRect/>
+                                        <a:stretch>
+                                          <a:fillRect/>
+                                        </a:stretch>
+                                      </pic:blipFill>
+                                      <pic:spPr bwMode="auto">
+                                        <a:xfrm>
+                                          <a:off x="0" y="0"/>
+                                          <a:ext cx="1834964" cy="973943"/>
+                                        </a:xfrm>
+                                        <a:prstGeom prst="rect">
+                                          <a:avLst/>
+                                        </a:prstGeom>
+                                        <a:noFill/>
+                                        <a:ln w="9525">
+                                          <a:noFill/>
+                                          <a:miter lim="800000"/>
+                                          <a:headEnd/>
+                                          <a:tailEnd/>
+                                        </a:ln>
+                                      </pic:spPr>
+                                    </pic:pic>
+                                  </a:graphicData>
+                                </a:graphic>
+                              </wp:inline>
+                            </w:drawing>
+                          </w:r>
+                        </w:p>
+                      </w:txbxContent>
+                    </v:textbox>
+                  </v:shape>
+                </v:group>
+                <v:shapetype id="_x0000_t32" coordsize="21600,21600" o:spt="32" o:oned="t" path="m,l21600,21600e" filled="f">
+                  <v:path arrowok="t" fillok="f" o:connecttype="none"/>
+                  <o:lock v:ext="edit" shapetype="t"/>
+                </v:shapetype>
+                <v:shape id="_x0000_s1221" type="#_x0000_t32" style="position:absolute;left:3840;top:11790;width:2175;height:1" o:connectortype="straight"/>
+                <v:shape id="_x0000_s1222" type="#_x0000_t32" style="position:absolute;left:3840;top:6845;width:0;height:4945;flip:y" o:connectortype="straight">
+                  <v:stroke endarrow="block"/>
+                </v:shape>
+              </v:group>
+              <v:shape id="_x0000_s1223" type="#_x0000_t202" style="position:absolute;left:3889;top:7663;width:2065;height:398;mso-width-relative:margin;mso-height-relative:margin" strokecolor="white [3212]">
+                <v:textbox style="mso-next-textbox:#_x0000_s1223">
+                  <w:txbxContent>
+                    <w:p>
+                      <w:r>
+                        <w:t>ETHERNET CABLE</w:t>
+                      </w:r>
+                    </w:p>
+                  </w:txbxContent>
+                </v:textbox>
+              </v:shape>
+              <v:shapetype id="_x0000_t66" coordsize="21600,21600" o:spt="66" adj="5400,5400" path="m@0,l@0@1,21600@1,21600@2@0@2@0,21600,,10800xe">
+                <v:stroke joinstyle="miter"/>
+                <v:formulas>
+                  <v:f eqn="val #0"/>
+                  <v:f eqn="val #1"/>
+                  <v:f eqn="sum 21600 0 #1"/>
+                  <v:f eqn="prod #0 #1 10800"/>
+                  <v:f eqn="sum #0 0 @3"/>
+                </v:formulas>
+                <v:path o:connecttype="custom" o:connectlocs="@0,0;0,10800;@0,21600;21600,10800" o:connectangles="270,180,90,0" textboxrect="@4,@1,21600,@2"/>
+                <v:handles>
+                  <v:h position="#0,#1" xrange="0,21600" yrange="0,10800"/>
+                </v:handles>
+              </v:shapetype>
+              <v:shape id="_x0000_s1224" type="#_x0000_t66" style="position:absolute;left:6284;top:4191;width:1396;height:414"/>
+              <v:shape id="_x0000_s1225" type="#_x0000_t202" style="position:absolute;left:7852;top:4191;width:2065;height:398;mso-width-relative:margin;mso-height-relative:margin" strokecolor="white [3212]">
+                <v:textbox style="mso-next-textbox:#_x0000_s1225">
+                  <w:txbxContent>
+                    <w:p>
+                      <w:r>
+                        <w:t>230V, AC INPUT</w:t>
+                      </w:r>
+                    </w:p>
+                  </w:txbxContent>
+                </v:textbox>
+              </v:shape>
+            </v:group>
+            <v:shape id="_x0000_s1226" type="#_x0000_t202" style="position:absolute;left:2581;top:6125;width:2594;height:658;mso-width-relative:margin;mso-height-relative:margin" fillcolor="red">
+              <v:textbox style="mso-next-textbox:#_x0000_s1226">
+                <w:txbxContent>
+                  <w:p>
+                    <w:pPr>
+                      <w:rPr>
+                        <w:sz w:val="40"/>
+                        <w:szCs w:val="40"/>
+                      </w:rPr>
+                    </w:pPr>
+                    <w:r>
+                      <w:rPr>
+                        <w:sz w:val="40"/>
+                        <w:szCs w:val="40"/>
+                      </w:rPr>
+                      <w:t>ABCDEFGH</w:t>
+                    </w:r>
+                  </w:p>
+                </w:txbxContent>
+              </v:textbox>
+            </v:shape>
+            <v:shape id="_x0000_s1227" type="#_x0000_t202" style="position:absolute;left:4180;top:7883;width:1304;height:658;mso-width-relative:margin;mso-height-relative:margin" fillcolor="red" stroked="f" strokecolor="white [3212]">
+              <v:textbox>
+                <w:txbxContent>
+                  <w:p>
+                    <w:pPr>
+                      <w:rPr>
+                        <w:sz w:val="40"/>
+                        <w:szCs w:val="40"/>
+                      </w:rPr>
+                    </w:pPr>
+                    <w:r>
+                      <w:rPr>
+                        <w:sz w:val="40"/>
+                        <w:szCs w:val="40"/>
+                      </w:rPr>
+                      <w:t>1234</w:t>
+                    </w:r>
+                  </w:p>
+                </w:txbxContent>
+              </v:textbox>
+            </v:shape>
+          </v:group>
+        </w:pict>
+      </w:r>
+    </w:p>
+    <w:p>
+      <w:pPr>
+        <w:rPr>
+          <w:rFonts w:ascii="Verdana" w:hAnsi="Verdana" w:cs="Verdana"/>
+        </w:rPr>
+      </w:pPr>
+    </w:p>
+    <w:p>
+      <w:pPr>
+        <w:rPr>
+          <w:rFonts w:ascii="Verdana" w:hAnsi="Verdana" w:cs="Verdana"/>
+        </w:rPr>
+      </w:pPr>
+    </w:p>
+    <w:p>
+      <w:pPr>
+        <w:rPr>
+          <w:rFonts w:ascii="Verdana" w:hAnsi="Verdana" w:cs="Verdana"/>
+        </w:rPr>
+      </w:pPr>
+    </w:p>
+    <w:p>
+      <w:pPr>
+        <w:rPr>
+          <w:rFonts w:ascii="Verdana" w:hAnsi="Verdana" w:cs="Verdana"/>
+        </w:rPr>
+      </w:pPr>
+    </w:p>
+    <w:p>
+      <w:pPr>
+        <w:rPr>
+          <w:rFonts w:ascii="Verdana" w:hAnsi="Verdana" w:cs="Verdana"/>
+        </w:rPr>
+      </w:pPr>
+    </w:p>
+    <w:p>
+      <w:pPr>
+        <w:rPr>
+          <w:rFonts w:ascii="Verdana" w:hAnsi="Verdana" w:cs="Verdana"/>
+        </w:rPr>
+      </w:pPr>
+    </w:p>
+    <w:p>
+      <w:pPr>
+        <w:rPr>
+          <w:rFonts w:ascii="Verdana" w:hAnsi="Verdana" w:cs="Verdana"/>
+        </w:rPr>
+      </w:pPr>
+    </w:p>
+    <w:p>
+      <w:pPr>
+        <w:rPr>
+          <w:rFonts w:ascii="Verdana" w:hAnsi="Verdana" w:cs="Verdana"/>
+        </w:rPr>
+      </w:pPr>
+    </w:p>
+    <w:p>
+      <w:pPr>
         <w:jc w:val="both"/>
         <w:rPr>
+          <w:rFonts w:ascii="Times New Roman" w:hAnsi="Times New Roman" w:cs="Times New Roman"/>
+          <w:b/>
+          <w:u w:val="single"/>
+        </w:rPr>
+      </w:pPr>
+    </w:p>
+    <w:p>
+      <w:pPr>
+        <w:jc w:val="both"/>
+        <w:rPr>
+          <w:rFonts w:ascii="Times New Roman" w:hAnsi="Times New Roman" w:cs="Times New Roman"/>
+          <w:b/>
+          <w:u w:val="single"/>
+        </w:rPr>
+      </w:pPr>
+    </w:p>
+    <w:p>
+      <w:pPr>
+        <w:jc w:val="both"/>
+        <w:rPr>
+          <w:rFonts w:ascii="Times New Roman" w:hAnsi="Times New Roman" w:cs="Times New Roman"/>
+          <w:b/>
+          <w:u w:val="single"/>
+        </w:rPr>
+      </w:pPr>
+    </w:p>
+    <w:p>
+      <w:pPr>
+        <w:jc w:val="both"/>
+        <w:rPr>
+          <w:rFonts w:ascii="Times New Roman" w:hAnsi="Times New Roman" w:cs="Times New Roman"/>
+          <w:b/>
+          <w:u w:val="single"/>
+        </w:rPr>
+      </w:pPr>
+    </w:p>
+    <w:p>
+      <w:pPr>
+        <w:jc w:val="both"/>
+        <w:rPr>
+          <w:rFonts w:ascii="Times New Roman" w:hAnsi="Times New Roman" w:cs="Times New Roman"/>
+          <w:b/>
+          <w:u w:val="single"/>
+        </w:rPr>
+      </w:pPr>
+    </w:p>
+    <w:p>
+      <w:pPr>
+        <w:jc w:val="both"/>
+        <w:rPr>
+          <w:rFonts w:ascii="Times New Roman" w:hAnsi="Times New Roman" w:cs="Times New Roman"/>
+          <w:b/>
+          <w:u w:val="single"/>
+        </w:rPr>
+      </w:pPr>
+    </w:p>
+    <w:p>
+      <w:pPr>
+        <w:jc w:val="both"/>
+        <w:rPr>
+          <w:rFonts w:ascii="Times New Roman" w:hAnsi="Times New Roman" w:cs="Times New Roman"/>
+          <w:b/>
+          <w:u w:val="single"/>
+        </w:rPr>
+      </w:pPr>
+    </w:p>
+    <w:p>
+      <w:pPr>
+        <w:jc w:val="both"/>
+        <w:rPr>
+          <w:rFonts w:ascii="Times New Roman" w:hAnsi="Times New Roman" w:cs="Times New Roman"/>
+          <w:b/>
+          <w:u w:val="single"/>
+        </w:rPr>
+      </w:pPr>
+    </w:p>
+    <w:p>
+      <w:pPr>
+        <w:jc w:val="both"/>
+        <w:rPr>
+          <w:rFonts w:ascii="Times New Roman" w:hAnsi="Times New Roman" w:cs="Times New Roman"/>
+          <w:b/>
+          <w:u w:val="single"/>
+        </w:rPr>
+      </w:pPr>
+    </w:p>
+    <w:p>
+      <w:pPr>
+        <w:jc w:val="both"/>
+        <w:rPr>
+          <w:rFonts w:ascii="Times New Roman" w:hAnsi="Times New Roman" w:cs="Times New Roman"/>
+          <w:b/>
+          <w:u w:val="single"/>
+        </w:rPr>
+      </w:pPr>
+    </w:p>
+    <w:p>
+      <w:pPr>
+        <w:rPr>
           <w:rFonts w:ascii="Verdana" w:hAnsi="Verdana" w:cs="Verdana"/>
-          <w:b/>
-          <w:bCs/>
-        </w:rPr>
-      </w:pPr>
-      <w:r>
+        </w:rPr>
+      </w:pPr>
+    </w:p>
+    <w:p>
+      <w:pPr>
         <w:rPr>
           <w:rFonts w:ascii="Verdana" w:hAnsi="Verdana" w:cs="Verdana"/>
-          <w:noProof/>
-        </w:rPr>
-        <w:pict>
-          <v:shapetype id="_x0000_t202" coordsize="21600,21600" o:spt="202" path="m,l,21600r21600,l21600,xe">
-            <v:stroke joinstyle="miter"/>
-            <v:path gradientshapeok="t" o:connecttype="rect"/>
-          </v:shapetype>
-          <v:shape id="_x0000_s1151" type="#_x0000_t202" style="position:absolute;left:0;text-align:left;margin-left:144.25pt;margin-top:9.7pt;width:191pt;height:47.75pt;z-index:251777024;mso-width-relative:margin;mso-height-relative:margin" fillcolor="red">
-            <v:textbox>
-              <w:txbxContent>
-                <w:p>
-                  <w:pPr>
-                    <w:rPr>
-                      <w:sz w:val="72"/>
-                      <w:szCs w:val="72"/>
-                    </w:rPr>
-                  </w:pPr>
-                  <w:r>
-                    <w:rPr>
-                      <w:sz w:val="72"/>
-                      <w:szCs w:val="72"/>
-                    </w:rPr>
-                    <w:t>ABCDEFGJ</w:t>
-                  </w:r>
-                </w:p>
-              </w:txbxContent>
-            </v:textbox>
-          </v:shape>
-        </w:pict>
-      </w:r>
+        </w:rPr>
+      </w:pPr>
     </w:p>
     <w:p>
       <w:pPr>
@@ -324,50 +738,20 @@
           <w:rFonts w:ascii="Verdana" w:hAnsi="Verdana" w:cs="Verdana"/>
         </w:rPr>
       </w:pPr>
-      <w:r>
+    </w:p>
+    <w:p>
+      <w:pPr>
         <w:rPr>
           <w:rFonts w:ascii="Verdana" w:hAnsi="Verdana" w:cs="Verdana"/>
-          <w:b/>
-          <w:bCs/>
-          <w:noProof/>
-          <w:lang w:eastAsia="zh-TW"/>
-        </w:rPr>
-        <w:pict>
-          <v:shape id="_x0000_s1130" type="#_x0000_t202" style="position:absolute;margin-left:262pt;margin-top:13.25pt;width:105.5pt;height:45.65pt;z-index:251755520;mso-width-relative:margin;mso-height-relative:margin" fillcolor="red">
-            <v:textbox>
-              <w:txbxContent>
-                <w:p>
-                  <w:pPr>
-                    <w:rPr>
-                      <w:sz w:val="72"/>
-                      <w:szCs w:val="72"/>
-                    </w:rPr>
-                  </w:pPr>
-                  <w:r>
-                    <w:rPr>
-                      <w:sz w:val="72"/>
-                      <w:szCs w:val="72"/>
-                    </w:rPr>
-                    <w:t>1234</w:t>
-                  </w:r>
-                </w:p>
-              </w:txbxContent>
-            </v:textbox>
-          </v:shape>
-        </w:pict>
-      </w:r>
-      <w:r>
+        </w:rPr>
+      </w:pPr>
+    </w:p>
+    <w:p>
+      <w:pPr>
         <w:rPr>
           <w:rFonts w:ascii="Verdana" w:hAnsi="Verdana" w:cs="Verdana"/>
-          <w:noProof/>
-        </w:rPr>
-        <w:pict>
-          <v:shape id="_x0000_s1134" type="#_x0000_t23" style="position:absolute;margin-left:394.5pt;margin-top:9.25pt;width:9pt;height:15pt;z-index:251759616" fillcolor="#666" strokecolor="#666" strokeweight="1pt">
-            <v:fill color2="#ccc" angle="-45" focus="-50%" type="gradient"/>
-            <v:shadow on="t" type="perspective" color="#7f7f7f" opacity=".5" offset="1pt" offset2="-3pt"/>
-          </v:shape>
-        </w:pict>
-      </w:r>
+        </w:rPr>
+      </w:pPr>
     </w:p>
     <w:p>
       <w:pPr>
@@ -375,311 +759,18 @@
           <w:rFonts w:ascii="Verdana" w:hAnsi="Verdana" w:cs="Verdana"/>
         </w:rPr>
       </w:pPr>
-      <w:r>
+    </w:p>
+    <w:p>
+      <w:pPr>
         <w:rPr>
           <w:rFonts w:ascii="Verdana" w:hAnsi="Verdana" w:cs="Verdana"/>
-          <w:noProof/>
-        </w:rPr>
-        <w:pict>
-          <v:shape id="_x0000_s1157" type="#_x0000_t202" style="position:absolute;margin-left:107.55pt;margin-top:8.85pt;width:115.95pt;height:39.1pt;z-index:251783168;mso-width-relative:margin;mso-height-relative:margin" fillcolor="black [3213]">
-            <v:textbox>
-              <w:txbxContent>
-                <w:p>
-                  <w:pPr>
-                    <w:rPr>
-                      <w:color w:val="FFFFFF" w:themeColor="background1"/>
-                      <w:sz w:val="48"/>
-                      <w:szCs w:val="48"/>
-                    </w:rPr>
-                  </w:pPr>
-                  <w:r>
-                    <w:rPr>
-                      <w:color w:val="FFFFFF" w:themeColor="background1"/>
-                      <w:sz w:val="48"/>
-                      <w:szCs w:val="48"/>
-                    </w:rPr>
-                    <w:t>PLAN</w:t>
-                  </w:r>
-                </w:p>
-              </w:txbxContent>
-            </v:textbox>
-          </v:shape>
-        </w:pict>
-      </w:r>
+        </w:rPr>
+      </w:pPr>
     </w:p>
     <w:p>
       <w:pPr>
         <w:rPr>
           <w:rFonts w:ascii="Verdana" w:hAnsi="Verdana" w:cs="Verdana"/>
-        </w:rPr>
-      </w:pPr>
-      <w:r>
-        <w:rPr>
-          <w:rFonts w:ascii="Verdana" w:hAnsi="Verdana" w:cs="Verdana"/>
-          <w:noProof/>
-        </w:rPr>
-        <w:pict>
-          <v:shape id="_x0000_s1135" type="#_x0000_t23" style="position:absolute;margin-left:395.25pt;margin-top:6.7pt;width:9pt;height:15pt;z-index:251760640" fillcolor="#666" strokecolor="#666" strokeweight="1pt">
-            <v:fill color2="#ccc" angle="-45" focus="-50%" type="gradient"/>
-            <v:shadow on="t" type="perspective" color="#7f7f7f" opacity=".5" offset="1pt" offset2="-3pt"/>
-          </v:shape>
-        </w:pict>
-      </w:r>
-    </w:p>
-    <w:p>
-      <w:pPr>
-        <w:rPr>
-          <w:rFonts w:ascii="Verdana" w:hAnsi="Verdana" w:cs="Verdana"/>
-        </w:rPr>
-      </w:pPr>
-    </w:p>
-    <w:p>
-      <w:pPr>
-        <w:rPr>
-          <w:rFonts w:ascii="Verdana" w:hAnsi="Verdana" w:cs="Verdana"/>
-        </w:rPr>
-      </w:pPr>
-      <w:r>
-        <w:rPr>
-          <w:rFonts w:ascii="Verdana" w:hAnsi="Verdana" w:cs="Verdana"/>
-          <w:noProof/>
-        </w:rPr>
-        <w:pict>
-          <v:shape id="_x0000_s1131" type="#_x0000_t202" style="position:absolute;margin-left:265.75pt;margin-top:12.6pt;width:101.75pt;height:49.35pt;z-index:251756544;mso-width-relative:margin;mso-height-relative:margin" fillcolor="red">
-            <v:textbox style="mso-next-textbox:#_x0000_s1131">
-              <w:txbxContent>
-                <w:p>
-                  <w:pPr>
-                    <w:rPr>
-                      <w:sz w:val="72"/>
-                      <w:szCs w:val="72"/>
-                    </w:rPr>
-                  </w:pPr>
-                  <w:r>
-                    <w:rPr>
-                      <w:sz w:val="72"/>
-                      <w:szCs w:val="72"/>
-                    </w:rPr>
-                    <w:t>123</w:t>
-                  </w:r>
-                  <w:r>
-                    <w:rPr>
-                      <w:sz w:val="72"/>
-                      <w:szCs w:val="72"/>
-                    </w:rPr>
-                    <w:t>4</w:t>
-                  </w:r>
-                  <w:r>
-                    <w:rPr>
-                      <w:sz w:val="72"/>
-                      <w:szCs w:val="72"/>
-                    </w:rPr>
-                    <w:t>4</w:t>
-                  </w:r>
-                </w:p>
-              </w:txbxContent>
-            </v:textbox>
-          </v:shape>
-        </w:pict>
-      </w:r>
-      <w:r>
-        <w:rPr>
-          <w:rFonts w:ascii="Verdana" w:hAnsi="Verdana" w:cs="Verdana"/>
-          <w:noProof/>
-        </w:rPr>
-        <w:pict>
-          <v:shape id="_x0000_s1136" type="#_x0000_t23" style="position:absolute;margin-left:395.25pt;margin-top:4.15pt;width:9pt;height:15pt;z-index:251761664" fillcolor="#666" strokecolor="#666" strokeweight="1pt">
-            <v:fill color2="#ccc" angle="-45" focus="-50%" type="gradient"/>
-            <v:shadow on="t" type="perspective" color="#7f7f7f" opacity=".5" offset="1pt" offset2="-3pt"/>
-          </v:shape>
-        </w:pict>
-      </w:r>
-    </w:p>
-    <w:p>
-      <w:pPr>
-        <w:rPr>
-          <w:rFonts w:ascii="Verdana" w:hAnsi="Verdana" w:cs="Verdana"/>
-        </w:rPr>
-      </w:pPr>
-      <w:r>
-        <w:rPr>
-          <w:rFonts w:ascii="Verdana" w:hAnsi="Verdana" w:cs="Verdana"/>
-          <w:noProof/>
-        </w:rPr>
-        <w:pict>
-          <v:shape id="_x0000_s1160" type="#_x0000_t202" style="position:absolute;margin-left:109.05pt;margin-top:13.5pt;width:115.95pt;height:39.1pt;z-index:251784192;mso-width-relative:margin;mso-height-relative:margin" fillcolor="black [3213]">
-            <v:textbox>
-              <w:txbxContent>
-                <w:p>
-                  <w:pPr>
-                    <w:rPr>
-                      <w:color w:val="FFFFFF" w:themeColor="background1"/>
-                      <w:sz w:val="48"/>
-                      <w:szCs w:val="48"/>
-                    </w:rPr>
-                  </w:pPr>
-                  <w:r>
-                    <w:rPr>
-                      <w:color w:val="FFFFFF" w:themeColor="background1"/>
-                      <w:sz w:val="48"/>
-                      <w:szCs w:val="48"/>
-                    </w:rPr>
-                    <w:t>ACTUAL</w:t>
-                  </w:r>
-                </w:p>
-              </w:txbxContent>
-            </v:textbox>
-          </v:shape>
-        </w:pict>
-      </w:r>
-    </w:p>
-    <w:p>
-      <w:pPr>
-        <w:rPr>
-          <w:rFonts w:ascii="Verdana" w:hAnsi="Verdana" w:cs="Verdana"/>
-        </w:rPr>
-      </w:pPr>
-      <w:r>
-        <w:rPr>
-          <w:rFonts w:ascii="Verdana" w:hAnsi="Verdana" w:cs="Verdana"/>
-          <w:noProof/>
-        </w:rPr>
-        <w:pict>
-          <v:shape id="_x0000_s1137" type="#_x0000_t23" style="position:absolute;margin-left:395.25pt;margin-top:4.6pt;width:9pt;height:15pt;z-index:251762688" fillcolor="#666" strokecolor="#666" strokeweight="1pt">
-            <v:fill color2="#ccc" angle="-45" focus="-50%" type="gradient"/>
-            <v:shadow on="t" type="perspective" color="#7f7f7f" opacity=".5" offset="1pt" offset2="-3pt"/>
-          </v:shape>
-        </w:pict>
-      </w:r>
-    </w:p>
-    <w:p>
-      <w:pPr>
-        <w:rPr>
-          <w:rFonts w:ascii="Verdana" w:hAnsi="Verdana" w:cs="Verdana"/>
-        </w:rPr>
-      </w:pPr>
-    </w:p>
-    <w:p>
-      <w:pPr>
-        <w:ind w:firstLine="720"/>
-        <w:rPr>
-          <w:rFonts w:ascii="Verdana" w:hAnsi="Verdana" w:cs="Verdana"/>
-        </w:rPr>
-      </w:pPr>
-    </w:p>
-    <w:p>
-      <w:pPr>
-        <w:rPr>
-          <w:rFonts w:ascii="Verdana" w:hAnsi="Verdana" w:cs="Verdana"/>
-        </w:rPr>
-      </w:pPr>
-    </w:p>
-    <w:p>
-      <w:pPr>
-        <w:rPr>
-          <w:rFonts w:ascii="Verdana" w:hAnsi="Verdana" w:cs="Verdana"/>
-        </w:rPr>
-      </w:pPr>
-    </w:p>
-    <w:p>
-      <w:pPr>
-        <w:rPr>
-          <w:rFonts w:ascii="Verdana" w:hAnsi="Verdana" w:cs="Verdana"/>
-        </w:rPr>
-      </w:pPr>
-    </w:p>
-    <w:p>
-      <w:pPr>
-        <w:rPr>
-          <w:rFonts w:ascii="Verdana" w:hAnsi="Verdana" w:cs="Verdana"/>
-        </w:rPr>
-      </w:pPr>
-    </w:p>
-    <w:p>
-      <w:pPr>
-        <w:rPr>
-          <w:rFonts w:ascii="Verdana" w:hAnsi="Verdana" w:cs="Verdana"/>
-        </w:rPr>
-      </w:pPr>
-    </w:p>
-    <w:p>
-      <w:pPr>
-        <w:rPr>
-          <w:rFonts w:ascii="Verdana" w:hAnsi="Verdana" w:cs="Verdana"/>
-        </w:rPr>
-      </w:pPr>
-    </w:p>
-    <w:p>
-      <w:pPr>
-        <w:rPr>
-          <w:rFonts w:ascii="Verdana" w:hAnsi="Verdana" w:cs="Verdana"/>
-        </w:rPr>
-      </w:pPr>
-    </w:p>
-    <w:p>
-      <w:pPr>
-        <w:tabs>
-          <w:tab w:val="left" w:pos="1590"/>
-        </w:tabs>
-        <w:ind w:left="1440"/>
-        <w:rPr>
-          <w:rFonts w:ascii="Verdana" w:hAnsi="Verdana" w:cs="Verdana"/>
-        </w:rPr>
-      </w:pPr>
-    </w:p>
-    <w:p>
-      <w:pPr>
-        <w:tabs>
-          <w:tab w:val="left" w:pos="1590"/>
-        </w:tabs>
-        <w:ind w:left="1440"/>
-        <w:rPr>
-          <w:rFonts w:ascii="Verdana" w:hAnsi="Verdana" w:cs="Verdana"/>
-        </w:rPr>
-      </w:pPr>
-    </w:p>
-    <w:p>
-      <w:pPr>
-        <w:pStyle w:val="normal0"/>
-        <w:rPr>
-          <w:rFonts w:ascii="Times New Roman" w:hAnsi="Times New Roman" w:cs="Times New Roman"/>
-        </w:rPr>
-      </w:pPr>
-    </w:p>
-    <w:p>
-      <w:pPr>
-        <w:pStyle w:val="normal0"/>
-        <w:rPr>
-          <w:rFonts w:ascii="Times New Roman" w:hAnsi="Times New Roman" w:cs="Times New Roman"/>
-        </w:rPr>
-      </w:pPr>
-    </w:p>
-    <w:p>
-      <w:pPr>
-        <w:pStyle w:val="normal0"/>
-        <w:jc w:val="center"/>
-        <w:rPr>
-          <w:rFonts w:ascii="Times New Roman" w:hAnsi="Times New Roman" w:cs="Times New Roman"/>
-          <w:noProof/>
-        </w:rPr>
-      </w:pPr>
-    </w:p>
-    <w:p>
-      <w:pPr>
-        <w:pStyle w:val="normal0"/>
-        <w:jc w:val="center"/>
-        <w:rPr>
-          <w:rFonts w:ascii="Times New Roman" w:hAnsi="Times New Roman" w:cs="Times New Roman"/>
-          <w:noProof/>
-        </w:rPr>
-      </w:pPr>
-    </w:p>
-    <w:p>
-      <w:pPr>
-        <w:pStyle w:val="normal0"/>
-        <w:rPr>
-          <w:rFonts w:ascii="Times New Roman" w:hAnsi="Times New Roman" w:cs="Times New Roman"/>
-          <w:noProof/>
         </w:rPr>
       </w:pPr>
     </w:p>
@@ -691,10 +782,10 @@
           <w:rFonts w:ascii="Times New Roman" w:hAnsi="Times New Roman" w:cs="Times New Roman"/>
         </w:rPr>
       </w:pPr>
-      <w:bookmarkStart w:id="2" w:name="h.cowjcsyjwbaq" w:colFirst="0" w:colLast="0"/>
-      <w:bookmarkStart w:id="3" w:name="h.x534mnp37c8o" w:colFirst="0" w:colLast="0"/>
+      <w:bookmarkStart w:id="1" w:name="h.cowjcsyjwbaq" w:colFirst="0" w:colLast="0"/>
+      <w:bookmarkStart w:id="2" w:name="h.x534mnp37c8o" w:colFirst="0" w:colLast="0"/>
+      <w:bookmarkEnd w:id="1"/>
       <w:bookmarkEnd w:id="2"/>
-      <w:bookmarkEnd w:id="3"/>
       <w:r>
         <w:rPr>
           <w:rFonts w:ascii="Times New Roman" w:hAnsi="Times New Roman" w:cs="Times New Roman"/>
@@ -715,7 +806,7 @@
       <w:pPr>
         <w:pStyle w:val="normal0"/>
       </w:pPr>
-      <w:hyperlink r:id="rId6" w:history="1">
+      <w:hyperlink r:id="rId8" w:history="1">
         <w:r>
           <w:rPr>
             <w:rStyle w:val="Hyperlink"/>
@@ -1203,10 +1294,6 @@
           <w:noProof/>
         </w:rPr>
         <w:pict>
-          <v:shapetype id="_x0000_t32" coordsize="21600,21600" o:spt="32" o:oned="t" path="m,l21600,21600e" filled="f">
-            <v:path arrowok="t" fillok="f" o:connecttype="none"/>
-            <o:lock v:ext="edit" shapetype="t"/>
-          </v:shapetype>
           <v:shape id="_x0000_s1162" type="#_x0000_t32" style="position:absolute;margin-left:3pt;margin-top:9.6pt;width:30pt;height:0;z-index:251786240" o:connectortype="straight">
             <v:stroke endarrow="block"/>
           </v:shape>
@@ -1449,8 +1536,8 @@
           <w:rFonts w:ascii="Times New Roman" w:hAnsi="Times New Roman" w:cs="Times New Roman"/>
         </w:rPr>
       </w:pPr>
-      <w:bookmarkStart w:id="4" w:name="h.lqnsefhz5e9m" w:colFirst="0" w:colLast="0"/>
-      <w:bookmarkEnd w:id="4"/>
+      <w:bookmarkStart w:id="3" w:name="h.lqnsefhz5e9m" w:colFirst="0" w:colLast="0"/>
+      <w:bookmarkEnd w:id="3"/>
     </w:p>
     <w:p>
       <w:pPr>
@@ -1973,8 +2060,8 @@
           <w:rFonts w:ascii="Times New Roman" w:hAnsi="Times New Roman" w:cs="Times New Roman"/>
         </w:rPr>
       </w:pPr>
-      <w:bookmarkStart w:id="5" w:name="h.w39lz65cadsn" w:colFirst="0" w:colLast="0"/>
-      <w:bookmarkEnd w:id="5"/>
+      <w:bookmarkStart w:id="4" w:name="h.w39lz65cadsn" w:colFirst="0" w:colLast="0"/>
+      <w:bookmarkEnd w:id="4"/>
       <w:r>
         <w:rPr>
           <w:rFonts w:ascii="Times New Roman" w:hAnsi="Times New Roman" w:cs="Times New Roman"/>
@@ -2038,7 +2125,7 @@
         <w:pStyle w:val="normal0"/>
         <w:ind w:left="720"/>
       </w:pPr>
-      <w:hyperlink r:id="rId7" w:history="1">
+      <w:hyperlink r:id="rId9" w:history="1">
         <w:r>
           <w:rPr>
             <w:rStyle w:val="Hyperlink"/>
@@ -2369,7 +2456,7 @@
         <w:pStyle w:val="normal0"/>
         <w:ind w:left="720"/>
       </w:pPr>
-      <w:hyperlink r:id="rId8" w:history="1">
+      <w:hyperlink r:id="rId10" w:history="1">
         <w:r>
           <w:rPr>
             <w:rStyle w:val="Hyperlink"/>

</xml_diff>

<commit_message>
Product excel sheet added
</commit_message>
<xml_diff>
--- a/ProductionDisplay/Electronics.docx
+++ b/ProductionDisplay/Electronics.docx
@@ -149,389 +149,414 @@
           <w:noProof/>
         </w:rPr>
         <w:pict>
-          <v:group id="_x0000_s1228" style="position:absolute;left:0;text-align:left;margin-left:15.6pt;margin-top:3.4pt;width:463.6pt;height:505.2pt;z-index:251827200" coordorigin="1752,5090" coordsize="9272,10104">
-            <v:group id="_x0000_s1203" style="position:absolute;left:1752;top:5090;width:9272;height:10104" coordorigin="1752,3156" coordsize="9272,10104">
-              <v:group id="_x0000_s1204" style="position:absolute;left:1752;top:3156;width:9272;height:10104" coordorigin="1752,3156" coordsize="9272,10104">
-                <v:group id="_x0000_s1205" style="position:absolute;left:1752;top:3156;width:4532;height:3689" coordorigin="1752,4171" coordsize="4532,3689">
-                  <v:group id="_x0000_s1206" style="position:absolute;left:1752;top:4495;width:4532;height:3365" coordorigin="1752,4495" coordsize="4532,3365">
-                    <v:shapetype id="_x0000_t7" coordsize="21600,21600" o:spt="7" adj="5400" path="m@0,l,21600@1,21600,21600,xe">
-                      <v:stroke joinstyle="miter"/>
+          <v:group id="_x0000_s1231" style="position:absolute;left:0;text-align:left;margin-left:15.6pt;margin-top:3.4pt;width:463.6pt;height:505.2pt;z-index:251830272" coordorigin="1752,5090" coordsize="9272,10104">
+            <v:group id="_x0000_s1228" style="position:absolute;left:1752;top:5090;width:9272;height:10104" coordorigin="1752,5090" coordsize="9272,10104">
+              <v:group id="_x0000_s1203" style="position:absolute;left:1752;top:5090;width:9272;height:10104" coordorigin="1752,3156" coordsize="9272,10104">
+                <v:group id="_x0000_s1204" style="position:absolute;left:1752;top:3156;width:9272;height:10104" coordorigin="1752,3156" coordsize="9272,10104">
+                  <v:group id="_x0000_s1205" style="position:absolute;left:1752;top:3156;width:4532;height:3689" coordorigin="1752,4171" coordsize="4532,3689">
+                    <v:group id="_x0000_s1206" style="position:absolute;left:1752;top:4495;width:4532;height:3365" coordorigin="1752,4495" coordsize="4532,3365">
+                      <v:shapetype id="_x0000_t7" coordsize="21600,21600" o:spt="7" adj="5400" path="m@0,l,21600@1,21600,21600,xe">
+                        <v:stroke joinstyle="miter"/>
+                        <v:formulas>
+                          <v:f eqn="val #0"/>
+                          <v:f eqn="sum width 0 #0"/>
+                          <v:f eqn="prod #0 1 2"/>
+                          <v:f eqn="sum width 0 @2"/>
+                          <v:f eqn="mid #0 width"/>
+                          <v:f eqn="mid @1 0"/>
+                          <v:f eqn="prod height width #0"/>
+                          <v:f eqn="prod @6 1 2"/>
+                          <v:f eqn="sum height 0 @7"/>
+                          <v:f eqn="prod width 1 2"/>
+                          <v:f eqn="sum #0 0 @9"/>
+                          <v:f eqn="if @10 @8 0"/>
+                          <v:f eqn="if @10 @7 height"/>
+                        </v:formulas>
+                        <v:path gradientshapeok="t" o:connecttype="custom" o:connectlocs="@4,0;10800,@11;@3,10800;@5,21600;10800,@12;@2,10800" textboxrect="1800,1800,19800,19800;8100,8100,13500,13500;10800,10800,10800,10800"/>
+                        <v:handles>
+                          <v:h position="#0,topLeft" xrange="0,21600"/>
+                        </v:handles>
+                      </v:shapetype>
+                      <v:shape id="_x0000_s1207" type="#_x0000_t7" style="position:absolute;left:1752;top:4495;width:4503;height:370" adj="1500" fillcolor="black"/>
+                      <v:shape id="_x0000_s1208" type="#_x0000_t7" style="position:absolute;left:4405;top:5982;width:3365;height:392;rotation:-90;flip:y" adj="1700" fillcolor="black"/>
+                      <v:group id="_x0000_s1209" style="position:absolute;left:1752;top:4895;width:4140;height:2890" coordorigin="3105,3350" coordsize="6096,4192">
+                        <v:rect id="_x0000_s1210" style="position:absolute;left:3105;top:3350;width:6096;height:4192" fillcolor="black" strokecolor="white" strokeweight="1.5pt">
+                          <v:fill color2="black"/>
+                          <v:shadow on="t" type="perspective" color="#7f7f7f" offset="1pt" offset2="-3pt"/>
+                        </v:rect>
+                        <v:shapetype id="_x0000_t202" coordsize="21600,21600" o:spt="202" path="m,l,21600r21600,l21600,xe">
+                          <v:stroke joinstyle="miter"/>
+                          <v:path gradientshapeok="t" o:connecttype="rect"/>
+                        </v:shapetype>
+                        <v:shape id="_x0000_s1211" type="#_x0000_t202" style="position:absolute;left:6605;top:5031;width:2110;height:913;mso-width-relative:margin;mso-height-relative:margin" fillcolor="red">
+                          <v:textbox style="mso-next-textbox:#_x0000_s1211">
+                            <w:txbxContent>
+                              <w:p>
+                                <w:pPr>
+                                  <w:rPr>
+                                    <w:sz w:val="40"/>
+                                    <w:szCs w:val="40"/>
+                                  </w:rPr>
+                                </w:pPr>
+                                <w:r>
+                                  <w:rPr>
+                                    <w:sz w:val="40"/>
+                                    <w:szCs w:val="40"/>
+                                  </w:rPr>
+                                  <w:t xml:space="preserve"> </w:t>
+                                </w:r>
+                                <w:r>
+                                  <w:rPr>
+                                    <w:sz w:val="40"/>
+                                    <w:szCs w:val="40"/>
+                                  </w:rPr>
+                                  <w:t>1234</w:t>
+                                </w:r>
+                              </w:p>
+                            </w:txbxContent>
+                          </v:textbox>
+                        </v:shape>
+                        <v:shape id="_x0000_s1212" type="#_x0000_t202" style="position:absolute;left:6680;top:6318;width:2035;height:987;mso-width-relative:margin;mso-height-relative:margin" fillcolor="red">
+                          <v:textbox style="mso-next-textbox:#_x0000_s1212">
+                            <w:txbxContent>
+                              <w:p>
+                                <w:pPr>
+                                  <w:rPr>
+                                    <w:sz w:val="40"/>
+                                    <w:szCs w:val="40"/>
+                                  </w:rPr>
+                                </w:pPr>
+                                <w:r>
+                                  <w:rPr>
+                                    <w:sz w:val="40"/>
+                                    <w:szCs w:val="40"/>
+                                  </w:rPr>
+                                  <w:t xml:space="preserve">  </w:t>
+                                </w:r>
+                                <w:r>
+                                  <w:rPr>
+                                    <w:sz w:val="40"/>
+                                    <w:szCs w:val="40"/>
+                                  </w:rPr>
+                                  <w:t>1234</w:t>
+                                </w:r>
+                                <w:r>
+                                  <w:rPr>
+                                    <w:sz w:val="40"/>
+                                    <w:szCs w:val="40"/>
+                                  </w:rPr>
+                                  <w:t>1234</w:t>
+                                </w:r>
+                              </w:p>
+                            </w:txbxContent>
+                          </v:textbox>
+                        </v:shape>
+                        <v:shape id="_x0000_s1213" type="#_x0000_t202" style="position:absolute;left:4325;top:3801;width:3820;height:955;mso-width-relative:margin;mso-height-relative:margin" fillcolor="red">
+                          <v:textbox style="mso-next-textbox:#_x0000_s1213">
+                            <w:txbxContent>
+                              <w:p>
+                                <w:pPr>
+                                  <w:rPr>
+                                    <w:sz w:val="48"/>
+                                    <w:szCs w:val="48"/>
+                                  </w:rPr>
+                                </w:pPr>
+                                <w:r>
+                                  <w:rPr>
+                                    <w:sz w:val="48"/>
+                                    <w:szCs w:val="48"/>
+                                  </w:rPr>
+                                  <w:t xml:space="preserve"> ABCDEFGH</w:t>
+                                </w:r>
+                              </w:p>
+                            </w:txbxContent>
+                          </v:textbox>
+                        </v:shape>
+                        <v:shape id="_x0000_s1214" type="#_x0000_t202" style="position:absolute;left:3621;top:5163;width:2319;height:782;mso-width-relative:margin;mso-height-relative:margin" fillcolor="black [3213]">
+                          <v:textbox style="mso-next-textbox:#_x0000_s1214">
+                            <w:txbxContent>
+                              <w:p>
+                                <w:pPr>
+                                  <w:rPr>
+                                    <w:color w:val="FFFFFF" w:themeColor="background1"/>
+                                    <w:sz w:val="40"/>
+                                    <w:szCs w:val="40"/>
+                                  </w:rPr>
+                                </w:pPr>
+                                <w:r>
+                                  <w:rPr>
+                                    <w:color w:val="FFFFFF" w:themeColor="background1"/>
+                                    <w:sz w:val="40"/>
+                                    <w:szCs w:val="40"/>
+                                  </w:rPr>
+                                  <w:t>PLAN</w:t>
+                                </w:r>
+                              </w:p>
+                            </w:txbxContent>
+                          </v:textbox>
+                        </v:shape>
+                        <v:shape id="_x0000_s1215" type="#_x0000_t202" style="position:absolute;left:3621;top:6412;width:2319;height:782;mso-width-relative:margin;mso-height-relative:margin" fillcolor="black [3213]">
+                          <v:textbox style="mso-next-textbox:#_x0000_s1215">
+                            <w:txbxContent>
+                              <w:p>
+                                <w:pPr>
+                                  <w:rPr>
+                                    <w:color w:val="FFFFFF" w:themeColor="background1"/>
+                                    <w:sz w:val="36"/>
+                                    <w:szCs w:val="36"/>
+                                  </w:rPr>
+                                </w:pPr>
+                                <w:r>
+                                  <w:rPr>
+                                    <w:color w:val="FFFFFF" w:themeColor="background1"/>
+                                    <w:sz w:val="36"/>
+                                    <w:szCs w:val="36"/>
+                                  </w:rPr>
+                                  <w:t>ACTUAL</w:t>
+                                </w:r>
+                              </w:p>
+                            </w:txbxContent>
+                          </v:textbox>
+                        </v:shape>
+                      </v:group>
+                    </v:group>
+                    <v:shapetype id="_x0000_t23" coordsize="21600,21600" o:spt="23" adj="5400" path="m,10800qy10800,,21600,10800,10800,21600,,10800xm@0,10800qy10800@2@1,10800,10800@0@0,10800xe">
                       <v:formulas>
                         <v:f eqn="val #0"/>
                         <v:f eqn="sum width 0 #0"/>
-                        <v:f eqn="prod #0 1 2"/>
-                        <v:f eqn="sum width 0 @2"/>
-                        <v:f eqn="mid #0 width"/>
-                        <v:f eqn="mid @1 0"/>
-                        <v:f eqn="prod height width #0"/>
-                        <v:f eqn="prod @6 1 2"/>
-                        <v:f eqn="sum height 0 @7"/>
-                        <v:f eqn="prod width 1 2"/>
-                        <v:f eqn="sum #0 0 @9"/>
-                        <v:f eqn="if @10 @8 0"/>
-                        <v:f eqn="if @10 @7 height"/>
+                        <v:f eqn="sum height 0 #0"/>
+                        <v:f eqn="prod @0 2929 10000"/>
+                        <v:f eqn="sum width 0 @3"/>
+                        <v:f eqn="sum height 0 @3"/>
                       </v:formulas>
-                      <v:path gradientshapeok="t" o:connecttype="custom" o:connectlocs="@4,0;10800,@11;@3,10800;@5,21600;10800,@12;@2,10800" textboxrect="1800,1800,19800,19800;8100,8100,13500,13500;10800,10800,10800,10800"/>
+                      <v:path o:connecttype="custom" o:connectlocs="10800,0;3163,3163;0,10800;3163,18437;10800,21600;18437,18437;21600,10800;18437,3163" textboxrect="3163,3163,18437,18437"/>
                       <v:handles>
-                        <v:h position="#0,topLeft" xrange="0,21600"/>
+                        <v:h position="#0,center" xrange="0,10800"/>
                       </v:handles>
                     </v:shapetype>
-                    <v:shape id="_x0000_s1207" type="#_x0000_t7" style="position:absolute;left:1752;top:4495;width:4503;height:370" adj="1500" fillcolor="black"/>
-                    <v:shape id="_x0000_s1208" type="#_x0000_t7" style="position:absolute;left:4405;top:5982;width:3365;height:392;rotation:-90;flip:y" adj="1700" fillcolor="black"/>
-                    <v:group id="_x0000_s1209" style="position:absolute;left:1752;top:4895;width:4140;height:2890" coordorigin="3105,3350" coordsize="6096,4192">
-                      <v:rect id="_x0000_s1210" style="position:absolute;left:3105;top:3350;width:6096;height:4192" fillcolor="black" strokecolor="white" strokeweight="1.5pt">
-                        <v:fill color2="black"/>
-                        <v:shadow on="t" type="perspective" color="#7f7f7f" offset="1pt" offset2="-3pt"/>
-                      </v:rect>
-                      <v:shapetype id="_x0000_t202" coordsize="21600,21600" o:spt="202" path="m,l,21600r21600,l21600,xe">
-                        <v:stroke joinstyle="miter"/>
-                        <v:path gradientshapeok="t" o:connecttype="rect"/>
-                      </v:shapetype>
-                      <v:shape id="_x0000_s1211" type="#_x0000_t202" style="position:absolute;left:6605;top:5031;width:2110;height:913;mso-width-relative:margin;mso-height-relative:margin" fillcolor="red">
-                        <v:textbox style="mso-next-textbox:#_x0000_s1211">
-                          <w:txbxContent>
-                            <w:p>
-                              <w:pPr>
-                                <w:rPr>
-                                  <w:sz w:val="40"/>
-                                  <w:szCs w:val="40"/>
-                                </w:rPr>
-                              </w:pPr>
-                              <w:r>
-                                <w:rPr>
-                                  <w:sz w:val="40"/>
-                                  <w:szCs w:val="40"/>
-                                </w:rPr>
-                                <w:t xml:space="preserve"> </w:t>
-                              </w:r>
-                              <w:r>
-                                <w:rPr>
-                                  <w:sz w:val="40"/>
-                                  <w:szCs w:val="40"/>
-                                </w:rPr>
-                                <w:t>1234</w:t>
-                              </w:r>
-                            </w:p>
-                          </w:txbxContent>
-                        </v:textbox>
-                      </v:shape>
-                      <v:shape id="_x0000_s1212" type="#_x0000_t202" style="position:absolute;left:6680;top:6318;width:2035;height:987;mso-width-relative:margin;mso-height-relative:margin" fillcolor="red">
-                        <v:textbox style="mso-next-textbox:#_x0000_s1212">
-                          <w:txbxContent>
-                            <w:p>
-                              <w:pPr>
-                                <w:rPr>
-                                  <w:sz w:val="40"/>
-                                  <w:szCs w:val="40"/>
-                                </w:rPr>
-                              </w:pPr>
-                              <w:r>
-                                <w:rPr>
-                                  <w:sz w:val="40"/>
-                                  <w:szCs w:val="40"/>
-                                </w:rPr>
-                                <w:t xml:space="preserve">  </w:t>
-                              </w:r>
-                              <w:r>
-                                <w:rPr>
-                                  <w:sz w:val="40"/>
-                                  <w:szCs w:val="40"/>
-                                </w:rPr>
-                                <w:t>1234</w:t>
-                              </w:r>
-                              <w:r>
-                                <w:rPr>
-                                  <w:sz w:val="40"/>
-                                  <w:szCs w:val="40"/>
-                                </w:rPr>
-                                <w:t>1234</w:t>
-                              </w:r>
-                            </w:p>
-                          </w:txbxContent>
-                        </v:textbox>
-                      </v:shape>
-                      <v:shape id="_x0000_s1213" type="#_x0000_t202" style="position:absolute;left:4325;top:3801;width:3820;height:955;mso-width-relative:margin;mso-height-relative:margin" fillcolor="red">
-                        <v:textbox style="mso-next-textbox:#_x0000_s1213">
-                          <w:txbxContent>
-                            <w:p>
-                              <w:pPr>
-                                <w:rPr>
-                                  <w:sz w:val="48"/>
-                                  <w:szCs w:val="48"/>
-                                </w:rPr>
-                              </w:pPr>
-                              <w:r>
-                                <w:rPr>
-                                  <w:sz w:val="48"/>
-                                  <w:szCs w:val="48"/>
-                                </w:rPr>
-                                <w:t xml:space="preserve"> ABCDEFGH</w:t>
-                              </w:r>
-                            </w:p>
-                          </w:txbxContent>
-                        </v:textbox>
-                      </v:shape>
-                      <v:shape id="_x0000_s1214" type="#_x0000_t202" style="position:absolute;left:3621;top:5163;width:2319;height:782;mso-width-relative:margin;mso-height-relative:margin" fillcolor="black [3213]">
-                        <v:textbox style="mso-next-textbox:#_x0000_s1214">
-                          <w:txbxContent>
-                            <w:p>
-                              <w:pPr>
-                                <w:rPr>
-                                  <w:color w:val="FFFFFF" w:themeColor="background1"/>
-                                  <w:sz w:val="40"/>
-                                  <w:szCs w:val="40"/>
-                                </w:rPr>
-                              </w:pPr>
-                              <w:r>
-                                <w:rPr>
-                                  <w:color w:val="FFFFFF" w:themeColor="background1"/>
-                                  <w:sz w:val="40"/>
-                                  <w:szCs w:val="40"/>
-                                </w:rPr>
-                                <w:t>PLAN</w:t>
-                              </w:r>
-                            </w:p>
-                          </w:txbxContent>
-                        </v:textbox>
-                      </v:shape>
-                      <v:shape id="_x0000_s1215" type="#_x0000_t202" style="position:absolute;left:3621;top:6412;width:2319;height:782;mso-width-relative:margin;mso-height-relative:margin" fillcolor="black [3213]">
-                        <v:textbox style="mso-next-textbox:#_x0000_s1215">
-                          <w:txbxContent>
-                            <w:p>
-                              <w:pPr>
-                                <w:rPr>
-                                  <w:color w:val="FFFFFF" w:themeColor="background1"/>
-                                  <w:sz w:val="36"/>
-                                  <w:szCs w:val="36"/>
-                                </w:rPr>
-                              </w:pPr>
-                              <w:r>
-                                <w:rPr>
-                                  <w:color w:val="FFFFFF" w:themeColor="background1"/>
-                                  <w:sz w:val="36"/>
-                                  <w:szCs w:val="36"/>
-                                </w:rPr>
-                                <w:t>ACTUAL</w:t>
-                              </w:r>
-                            </w:p>
-                          </w:txbxContent>
-                        </v:textbox>
-                      </v:shape>
-                    </v:group>
+                    <v:shape id="_x0000_s1216" type="#_x0000_t23" style="position:absolute;left:2700;top:4171;width:125;height:495" fillcolor="black" strokecolor="white" strokeweight=".25pt">
+                      <v:shadow on="t" type="perspective" color="#7f7f7f" opacity=".5" offset="1pt" offset2="-1pt"/>
+                    </v:shape>
+                    <v:shape id="_x0000_s1217" type="#_x0000_t23" style="position:absolute;left:5050;top:4171;width:125;height:495" fillcolor="black" strokecolor="white" strokeweight=".25pt">
+                      <v:shadow on="t" type="perspective" color="#7f7f7f" opacity=".5" offset="1pt" offset2="-1pt"/>
+                    </v:shape>
                   </v:group>
-                  <v:shapetype id="_x0000_t23" coordsize="21600,21600" o:spt="23" adj="5400" path="m,10800qy10800,,21600,10800,10800,21600,,10800xm@0,10800qy10800@2@1,10800,10800@0@0,10800xe">
-                    <v:formulas>
-                      <v:f eqn="val #0"/>
-                      <v:f eqn="sum width 0 #0"/>
-                      <v:f eqn="sum height 0 #0"/>
-                      <v:f eqn="prod @0 2929 10000"/>
-                      <v:f eqn="sum width 0 @3"/>
-                      <v:f eqn="sum height 0 @3"/>
-                    </v:formulas>
-                    <v:path o:connecttype="custom" o:connectlocs="10800,0;3163,3163;0,10800;3163,18437;10800,21600;18437,18437;21600,10800;18437,3163" textboxrect="3163,3163,18437,18437"/>
-                    <v:handles>
-                      <v:h position="#0,center" xrange="0,10800"/>
-                    </v:handles>
+                  <v:group id="_x0000_s1218" style="position:absolute;left:5175;top:9090;width:5849;height:4170" coordorigin="5175,9090" coordsize="5849,4170">
+                    <v:shape id="_x0000_s1219" type="#_x0000_t202" style="position:absolute;left:5175;top:9090;width:5849;height:4170;mso-width-relative:margin;mso-height-relative:margin" strokecolor="white [3212]">
+                      <v:textbox style="mso-next-textbox:#_x0000_s1219">
+                        <w:txbxContent>
+                          <w:p>
+                            <w:r>
+                              <w:rPr>
+                                <w:noProof/>
+                              </w:rPr>
+                              <w:drawing>
+                                <wp:inline distT="0" distB="0" distL="0" distR="0">
+                                  <wp:extent cx="3543300" cy="2932081"/>
+                                  <wp:effectExtent l="19050" t="0" r="0" b="0"/>
+                                  <wp:docPr id="15" name="Picture 13" descr="hp-mini-note_2133.jpg"/>
+                                  <wp:cNvGraphicFramePr>
+                                    <a:graphicFrameLocks xmlns:a="http://schemas.openxmlformats.org/drawingml/2006/main" noChangeAspect="1"/>
+                                  </wp:cNvGraphicFramePr>
+                                  <a:graphic xmlns:a="http://schemas.openxmlformats.org/drawingml/2006/main">
+                                    <a:graphicData uri="http://schemas.openxmlformats.org/drawingml/2006/picture">
+                                      <pic:pic xmlns:pic="http://schemas.openxmlformats.org/drawingml/2006/picture">
+                                        <pic:nvPicPr>
+                                          <pic:cNvPr id="0" name="hp-mini-note_2133.jpg"/>
+                                          <pic:cNvPicPr/>
+                                        </pic:nvPicPr>
+                                        <pic:blipFill>
+                                          <a:blip r:embed="rId6"/>
+                                          <a:stretch>
+                                            <a:fillRect/>
+                                          </a:stretch>
+                                        </pic:blipFill>
+                                        <pic:spPr>
+                                          <a:xfrm>
+                                            <a:off x="0" y="0"/>
+                                            <a:ext cx="3557483" cy="2943817"/>
+                                          </a:xfrm>
+                                          <a:prstGeom prst="rect">
+                                            <a:avLst/>
+                                          </a:prstGeom>
+                                        </pic:spPr>
+                                      </pic:pic>
+                                    </a:graphicData>
+                                  </a:graphic>
+                                </wp:inline>
+                              </w:drawing>
+                            </w:r>
+                          </w:p>
+                        </w:txbxContent>
+                      </v:textbox>
+                    </v:shape>
+                    <v:shape id="_x0000_s1220" type="#_x0000_t202" style="position:absolute;left:6548;top:9705;width:3182;height:1755;mso-width-relative:margin;mso-height-relative:margin" fillcolor="green" strokecolor="#eeece1 [3214]">
+                      <v:textbox style="mso-next-textbox:#_x0000_s1220">
+                        <w:txbxContent>
+                          <w:p>
+                            <w:r>
+                              <w:rPr>
+                                <w:noProof/>
+                              </w:rPr>
+                              <w:drawing>
+                                <wp:inline distT="0" distB="0" distL="0" distR="0">
+                                  <wp:extent cx="1828800" cy="970671"/>
+                                  <wp:effectExtent l="19050" t="0" r="0" b="0"/>
+                                  <wp:docPr id="13" name="Picture 1"/>
+                                  <wp:cNvGraphicFramePr>
+                                    <a:graphicFrameLocks xmlns:a="http://schemas.openxmlformats.org/drawingml/2006/main" noChangeAspect="1"/>
+                                  </wp:cNvGraphicFramePr>
+                                  <a:graphic xmlns:a="http://schemas.openxmlformats.org/drawingml/2006/main">
+                                    <a:graphicData uri="http://schemas.openxmlformats.org/drawingml/2006/picture">
+                                      <pic:pic xmlns:pic="http://schemas.openxmlformats.org/drawingml/2006/picture">
+                                        <pic:nvPicPr>
+                                          <pic:cNvPr id="0" name="Picture 1"/>
+                                          <pic:cNvPicPr>
+                                            <a:picLocks noChangeAspect="1" noChangeArrowheads="1"/>
+                                          </pic:cNvPicPr>
+                                        </pic:nvPicPr>
+                                        <pic:blipFill>
+                                          <a:blip r:embed="rId7"/>
+                                          <a:srcRect/>
+                                          <a:stretch>
+                                            <a:fillRect/>
+                                          </a:stretch>
+                                        </pic:blipFill>
+                                        <pic:spPr bwMode="auto">
+                                          <a:xfrm>
+                                            <a:off x="0" y="0"/>
+                                            <a:ext cx="1834964" cy="973943"/>
+                                          </a:xfrm>
+                                          <a:prstGeom prst="rect">
+                                            <a:avLst/>
+                                          </a:prstGeom>
+                                          <a:noFill/>
+                                          <a:ln w="9525">
+                                            <a:noFill/>
+                                            <a:miter lim="800000"/>
+                                            <a:headEnd/>
+                                            <a:tailEnd/>
+                                          </a:ln>
+                                        </pic:spPr>
+                                      </pic:pic>
+                                    </a:graphicData>
+                                  </a:graphic>
+                                </wp:inline>
+                              </w:drawing>
+                            </w:r>
+                          </w:p>
+                        </w:txbxContent>
+                      </v:textbox>
+                    </v:shape>
+                  </v:group>
+                  <v:shapetype id="_x0000_t32" coordsize="21600,21600" o:spt="32" o:oned="t" path="m,l21600,21600e" filled="f">
+                    <v:path arrowok="t" fillok="f" o:connecttype="none"/>
+                    <o:lock v:ext="edit" shapetype="t"/>
                   </v:shapetype>
-                  <v:shape id="_x0000_s1216" type="#_x0000_t23" style="position:absolute;left:2700;top:4171;width:125;height:495" fillcolor="black" strokecolor="white" strokeweight=".25pt">
-                    <v:shadow on="t" type="perspective" color="#7f7f7f" opacity=".5" offset="1pt" offset2="-1pt"/>
-                  </v:shape>
-                  <v:shape id="_x0000_s1217" type="#_x0000_t23" style="position:absolute;left:5050;top:4171;width:125;height:495" fillcolor="black" strokecolor="white" strokeweight=".25pt">
-                    <v:shadow on="t" type="perspective" color="#7f7f7f" opacity=".5" offset="1pt" offset2="-1pt"/>
+                  <v:shape id="_x0000_s1221" type="#_x0000_t32" style="position:absolute;left:3840;top:11790;width:2175;height:1" o:connectortype="straight"/>
+                  <v:shape id="_x0000_s1222" type="#_x0000_t32" style="position:absolute;left:3840;top:6845;width:0;height:4945;flip:y" o:connectortype="straight">
+                    <v:stroke endarrow="block"/>
                   </v:shape>
                 </v:group>
-                <v:group id="_x0000_s1218" style="position:absolute;left:5175;top:9090;width:5849;height:4170" coordorigin="5175,9090" coordsize="5849,4170">
-                  <v:shape id="_x0000_s1219" type="#_x0000_t202" style="position:absolute;left:5175;top:9090;width:5849;height:4170;mso-width-relative:margin;mso-height-relative:margin" strokecolor="white [3212]">
-                    <v:textbox style="mso-next-textbox:#_x0000_s1219">
-                      <w:txbxContent>
-                        <w:p>
-                          <w:r>
-                            <w:rPr>
-                              <w:noProof/>
-                            </w:rPr>
-                            <w:drawing>
-                              <wp:inline distT="0" distB="0" distL="0" distR="0">
-                                <wp:extent cx="3543300" cy="2932081"/>
-                                <wp:effectExtent l="19050" t="0" r="0" b="0"/>
-                                <wp:docPr id="15" name="Picture 13" descr="hp-mini-note_2133.jpg"/>
-                                <wp:cNvGraphicFramePr>
-                                  <a:graphicFrameLocks xmlns:a="http://schemas.openxmlformats.org/drawingml/2006/main" noChangeAspect="1"/>
-                                </wp:cNvGraphicFramePr>
-                                <a:graphic xmlns:a="http://schemas.openxmlformats.org/drawingml/2006/main">
-                                  <a:graphicData uri="http://schemas.openxmlformats.org/drawingml/2006/picture">
-                                    <pic:pic xmlns:pic="http://schemas.openxmlformats.org/drawingml/2006/picture">
-                                      <pic:nvPicPr>
-                                        <pic:cNvPr id="0" name="hp-mini-note_2133.jpg"/>
-                                        <pic:cNvPicPr/>
-                                      </pic:nvPicPr>
-                                      <pic:blipFill>
-                                        <a:blip r:embed="rId6"/>
-                                        <a:stretch>
-                                          <a:fillRect/>
-                                        </a:stretch>
-                                      </pic:blipFill>
-                                      <pic:spPr>
-                                        <a:xfrm>
-                                          <a:off x="0" y="0"/>
-                                          <a:ext cx="3557483" cy="2943817"/>
-                                        </a:xfrm>
-                                        <a:prstGeom prst="rect">
-                                          <a:avLst/>
-                                        </a:prstGeom>
-                                      </pic:spPr>
-                                    </pic:pic>
-                                  </a:graphicData>
-                                </a:graphic>
-                              </wp:inline>
-                            </w:drawing>
-                          </w:r>
-                        </w:p>
-                      </w:txbxContent>
-                    </v:textbox>
-                  </v:shape>
-                  <v:shape id="_x0000_s1220" type="#_x0000_t202" style="position:absolute;left:6548;top:9705;width:3182;height:1755;mso-width-relative:margin;mso-height-relative:margin" fillcolor="green" strokecolor="#eeece1 [3214]">
-                    <v:textbox style="mso-next-textbox:#_x0000_s1220">
-                      <w:txbxContent>
-                        <w:p>
-                          <w:r>
-                            <w:rPr>
-                              <w:noProof/>
-                            </w:rPr>
-                            <w:drawing>
-                              <wp:inline distT="0" distB="0" distL="0" distR="0">
-                                <wp:extent cx="1828800" cy="970671"/>
-                                <wp:effectExtent l="19050" t="0" r="0" b="0"/>
-                                <wp:docPr id="13" name="Picture 1"/>
-                                <wp:cNvGraphicFramePr>
-                                  <a:graphicFrameLocks xmlns:a="http://schemas.openxmlformats.org/drawingml/2006/main" noChangeAspect="1"/>
-                                </wp:cNvGraphicFramePr>
-                                <a:graphic xmlns:a="http://schemas.openxmlformats.org/drawingml/2006/main">
-                                  <a:graphicData uri="http://schemas.openxmlformats.org/drawingml/2006/picture">
-                                    <pic:pic xmlns:pic="http://schemas.openxmlformats.org/drawingml/2006/picture">
-                                      <pic:nvPicPr>
-                                        <pic:cNvPr id="0" name="Picture 1"/>
-                                        <pic:cNvPicPr>
-                                          <a:picLocks noChangeAspect="1" noChangeArrowheads="1"/>
-                                        </pic:cNvPicPr>
-                                      </pic:nvPicPr>
-                                      <pic:blipFill>
-                                        <a:blip r:embed="rId7"/>
-                                        <a:srcRect/>
-                                        <a:stretch>
-                                          <a:fillRect/>
-                                        </a:stretch>
-                                      </pic:blipFill>
-                                      <pic:spPr bwMode="auto">
-                                        <a:xfrm>
-                                          <a:off x="0" y="0"/>
-                                          <a:ext cx="1834964" cy="973943"/>
-                                        </a:xfrm>
-                                        <a:prstGeom prst="rect">
-                                          <a:avLst/>
-                                        </a:prstGeom>
-                                        <a:noFill/>
-                                        <a:ln w="9525">
-                                          <a:noFill/>
-                                          <a:miter lim="800000"/>
-                                          <a:headEnd/>
-                                          <a:tailEnd/>
-                                        </a:ln>
-                                      </pic:spPr>
-                                    </pic:pic>
-                                  </a:graphicData>
-                                </a:graphic>
-                              </wp:inline>
-                            </w:drawing>
-                          </w:r>
-                        </w:p>
-                      </w:txbxContent>
-                    </v:textbox>
-                  </v:shape>
-                </v:group>
-                <v:shapetype id="_x0000_t32" coordsize="21600,21600" o:spt="32" o:oned="t" path="m,l21600,21600e" filled="f">
-                  <v:path arrowok="t" fillok="f" o:connecttype="none"/>
-                  <o:lock v:ext="edit" shapetype="t"/>
+                <v:shape id="_x0000_s1223" type="#_x0000_t202" style="position:absolute;left:3889;top:7663;width:2065;height:398;mso-width-relative:margin;mso-height-relative:margin" strokecolor="white [3212]">
+                  <v:textbox style="mso-next-textbox:#_x0000_s1223">
+                    <w:txbxContent>
+                      <w:p>
+                        <w:r>
+                          <w:t>ETHERNET CABLE</w:t>
+                        </w:r>
+                      </w:p>
+                    </w:txbxContent>
+                  </v:textbox>
+                </v:shape>
+                <v:shapetype id="_x0000_t66" coordsize="21600,21600" o:spt="66" adj="5400,5400" path="m@0,l@0@1,21600@1,21600@2@0@2@0,21600,,10800xe">
+                  <v:stroke joinstyle="miter"/>
+                  <v:formulas>
+                    <v:f eqn="val #0"/>
+                    <v:f eqn="val #1"/>
+                    <v:f eqn="sum 21600 0 #1"/>
+                    <v:f eqn="prod #0 #1 10800"/>
+                    <v:f eqn="sum #0 0 @3"/>
+                  </v:formulas>
+                  <v:path o:connecttype="custom" o:connectlocs="@0,0;0,10800;@0,21600;21600,10800" o:connectangles="270,180,90,0" textboxrect="@4,@1,21600,@2"/>
+                  <v:handles>
+                    <v:h position="#0,#1" xrange="0,21600" yrange="0,10800"/>
+                  </v:handles>
                 </v:shapetype>
-                <v:shape id="_x0000_s1221" type="#_x0000_t32" style="position:absolute;left:3840;top:11790;width:2175;height:1" o:connectortype="straight"/>
-                <v:shape id="_x0000_s1222" type="#_x0000_t32" style="position:absolute;left:3840;top:6845;width:0;height:4945;flip:y" o:connectortype="straight">
-                  <v:stroke endarrow="block"/>
+                <v:shape id="_x0000_s1224" type="#_x0000_t66" style="position:absolute;left:6284;top:4191;width:1396;height:414"/>
+                <v:shape id="_x0000_s1225" type="#_x0000_t202" style="position:absolute;left:7852;top:4191;width:2065;height:398;mso-width-relative:margin;mso-height-relative:margin" strokecolor="white [3212]">
+                  <v:textbox style="mso-next-textbox:#_x0000_s1225">
+                    <w:txbxContent>
+                      <w:p>
+                        <w:r>
+                          <w:t>230V, AC INPUT</w:t>
+                        </w:r>
+                      </w:p>
+                    </w:txbxContent>
+                  </v:textbox>
                 </v:shape>
               </v:group>
-              <v:shape id="_x0000_s1223" type="#_x0000_t202" style="position:absolute;left:3889;top:7663;width:2065;height:398;mso-width-relative:margin;mso-height-relative:margin" strokecolor="white [3212]">
-                <v:textbox style="mso-next-textbox:#_x0000_s1223">
+              <v:shape id="_x0000_s1226" type="#_x0000_t202" style="position:absolute;left:2581;top:6125;width:2594;height:658;mso-width-relative:margin;mso-height-relative:margin" fillcolor="red">
+                <v:textbox style="mso-next-textbox:#_x0000_s1226">
                   <w:txbxContent>
                     <w:p>
+                      <w:pPr>
+                        <w:rPr>
+                          <w:sz w:val="40"/>
+                          <w:szCs w:val="40"/>
+                        </w:rPr>
+                      </w:pPr>
                       <w:r>
-                        <w:t>ETHERNET CABLE</w:t>
+                        <w:rPr>
+                          <w:sz w:val="40"/>
+                          <w:szCs w:val="40"/>
+                        </w:rPr>
+                        <w:t>ABCDEFGH</w:t>
                       </w:r>
                     </w:p>
                   </w:txbxContent>
                 </v:textbox>
               </v:shape>
-              <v:shapetype id="_x0000_t66" coordsize="21600,21600" o:spt="66" adj="5400,5400" path="m@0,l@0@1,21600@1,21600@2@0@2@0,21600,,10800xe">
-                <v:stroke joinstyle="miter"/>
-                <v:formulas>
-                  <v:f eqn="val #0"/>
-                  <v:f eqn="val #1"/>
-                  <v:f eqn="sum 21600 0 #1"/>
-                  <v:f eqn="prod #0 #1 10800"/>
-                  <v:f eqn="sum #0 0 @3"/>
-                </v:formulas>
-                <v:path o:connecttype="custom" o:connectlocs="@0,0;0,10800;@0,21600;21600,10800" o:connectangles="270,180,90,0" textboxrect="@4,@1,21600,@2"/>
-                <v:handles>
-                  <v:h position="#0,#1" xrange="0,21600" yrange="0,10800"/>
-                </v:handles>
-              </v:shapetype>
-              <v:shape id="_x0000_s1224" type="#_x0000_t66" style="position:absolute;left:6284;top:4191;width:1396;height:414"/>
-              <v:shape id="_x0000_s1225" type="#_x0000_t202" style="position:absolute;left:7852;top:4191;width:2065;height:398;mso-width-relative:margin;mso-height-relative:margin" strokecolor="white [3212]">
-                <v:textbox style="mso-next-textbox:#_x0000_s1225">
+              <v:shape id="_x0000_s1227" type="#_x0000_t202" style="position:absolute;left:4180;top:7883;width:1304;height:658;mso-width-relative:margin;mso-height-relative:margin" fillcolor="red" stroked="f" strokecolor="white [3212]">
+                <v:textbox style="mso-next-textbox:#_x0000_s1227">
                   <w:txbxContent>
                     <w:p>
+                      <w:pPr>
+                        <w:rPr>
+                          <w:sz w:val="40"/>
+                          <w:szCs w:val="40"/>
+                        </w:rPr>
+                      </w:pPr>
                       <w:r>
-                        <w:t>230V, AC INPUT</w:t>
+                        <w:rPr>
+                          <w:sz w:val="40"/>
+                          <w:szCs w:val="40"/>
+                        </w:rPr>
+                        <w:t>1234</w:t>
                       </w:r>
                     </w:p>
                   </w:txbxContent>
                 </v:textbox>
               </v:shape>
             </v:group>
-            <v:shape id="_x0000_s1226" type="#_x0000_t202" style="position:absolute;left:2581;top:6125;width:2594;height:658;mso-width-relative:margin;mso-height-relative:margin" fillcolor="red">
-              <v:textbox style="mso-next-textbox:#_x0000_s1226">
-                <w:txbxContent>
-                  <w:p>
-                    <w:pPr>
-                      <w:rPr>
-                        <w:sz w:val="40"/>
-                        <w:szCs w:val="40"/>
-                      </w:rPr>
-                    </w:pPr>
-                    <w:r>
-                      <w:rPr>
-                        <w:sz w:val="40"/>
-                        <w:szCs w:val="40"/>
-                      </w:rPr>
-                      <w:t>ABCDEFGH</w:t>
-                    </w:r>
-                  </w:p>
-                </w:txbxContent>
-              </v:textbox>
-            </v:shape>
-            <v:shape id="_x0000_s1227" type="#_x0000_t202" style="position:absolute;left:4180;top:7883;width:1304;height:658;mso-width-relative:margin;mso-height-relative:margin" fillcolor="red" stroked="f" strokecolor="white [3212]">
+            <v:shape id="_x0000_s1230" type="#_x0000_t202" style="position:absolute;left:2102;top:7917;width:1738;height:547;mso-width-relative:margin;mso-height-relative:margin" fillcolor="black [3213]" strokecolor="black [3213]">
               <v:textbox>
                 <w:txbxContent>
                   <w:p>
                     <w:pPr>
                       <w:rPr>
-                        <w:sz w:val="40"/>
-                        <w:szCs w:val="40"/>
+                        <w:color w:val="EEECE1" w:themeColor="background2"/>
+                        <w:sz w:val="36"/>
+                        <w:szCs w:val="36"/>
                       </w:rPr>
                     </w:pPr>
                     <w:r>
                       <w:rPr>
-                        <w:sz w:val="40"/>
-                        <w:szCs w:val="40"/>
+                        <w:color w:val="EEECE1" w:themeColor="background2"/>
+                        <w:sz w:val="36"/>
+                        <w:szCs w:val="36"/>
                       </w:rPr>
-                      <w:t>1234</w:t>
+                      <w:t>ACTUAL</w:t>
                     </w:r>
                   </w:p>
                 </w:txbxContent>
@@ -540,13 +565,6 @@
           </v:group>
         </w:pict>
       </w:r>
-    </w:p>
-    <w:p>
-      <w:pPr>
-        <w:rPr>
-          <w:rFonts w:ascii="Verdana" w:hAnsi="Verdana" w:cs="Verdana"/>
-        </w:rPr>
-      </w:pPr>
     </w:p>
     <w:p>
       <w:pPr>
@@ -1250,7 +1268,7 @@
               <w:txbxContent>
                 <w:p>
                   <w:r>
-                    <w:t>PORTJ</w:t>
+                    <w:t>PORTH</w:t>
                   </w:r>
                 </w:p>
               </w:txbxContent>
@@ -1575,7 +1593,7 @@
                     <w:rPr>
                       <w:sz w:val="20"/>
                     </w:rPr>
-                    <w:t>DIGIT</w:t>
+                    <w:t>CHARACTER</w:t>
                   </w:r>
                 </w:p>
                 <w:p>
@@ -4173,7 +4191,7 @@
 </file>
 
 <file path=customXml/itemProps1.xml><?xml version="1.0" encoding="utf-8"?>
-<ds:datastoreItem xmlns:ds="http://schemas.openxmlformats.org/officeDocument/2006/customXml" ds:itemID="{16F307DE-1FC0-4B91-8964-B2313B9BBF4E}">
+<ds:datastoreItem xmlns:ds="http://schemas.openxmlformats.org/officeDocument/2006/customXml" ds:itemID="{EA30DCF3-C29D-4E73-AA13-10858EB55C5A}">
   <ds:schemaRefs>
     <ds:schemaRef ds:uri="http://schemas.openxmlformats.org/officeDocument/2006/bibliography"/>
   </ds:schemaRefs>

</xml_diff>